<commit_message>
Ekagni V 1.0 wip
</commit_message>
<xml_diff>
--- a/ekAgni/Ekaagni Kaandam Sanskrit corrections.docx
+++ b/ekAgni/Ekaagni Kaandam Sanskrit corrections.docx
@@ -13,6 +13,7 @@
           <w:u w:val="single"/>
         </w:rPr>
       </w:pPr>
+      <w:proofErr w:type="spellStart"/>
       <w:r>
         <w:rPr>
           <w:b/>
@@ -21,9 +22,9 @@
           <w:szCs w:val="32"/>
           <w:u w:val="single"/>
         </w:rPr>
-        <w:t xml:space="preserve">Ekaagni </w:t>
+        <w:t>Ekaagni</w:t>
       </w:r>
-      <w:proofErr w:type="gramStart"/>
+      <w:proofErr w:type="spellEnd"/>
       <w:r>
         <w:rPr>
           <w:b/>
@@ -32,7 +33,29 @@
           <w:szCs w:val="32"/>
           <w:u w:val="single"/>
         </w:rPr>
-        <w:t xml:space="preserve">kaadam </w:t>
+        <w:t xml:space="preserve"> </w:t>
+      </w:r>
+      <w:proofErr w:type="spellStart"/>
+      <w:r>
+        <w:rPr>
+          <w:b/>
+          <w:bCs/>
+          <w:sz w:val="32"/>
+          <w:szCs w:val="32"/>
+          <w:u w:val="single"/>
+        </w:rPr>
+        <w:t>kaadam</w:t>
+      </w:r>
+      <w:proofErr w:type="spellEnd"/>
+      <w:r>
+        <w:rPr>
+          <w:b/>
+          <w:bCs/>
+          <w:sz w:val="32"/>
+          <w:szCs w:val="32"/>
+          <w:u w:val="single"/>
+        </w:rPr>
+        <w:t xml:space="preserve"> </w:t>
       </w:r>
       <w:r>
         <w:rPr>
@@ -42,18 +65,7 @@
           <w:szCs w:val="32"/>
           <w:u w:val="single"/>
         </w:rPr>
-        <w:t xml:space="preserve"> –</w:t>
-      </w:r>
-      <w:proofErr w:type="gramEnd"/>
-      <w:r>
-        <w:rPr>
-          <w:b/>
-          <w:bCs/>
-          <w:sz w:val="32"/>
-          <w:szCs w:val="32"/>
-          <w:u w:val="single"/>
-        </w:rPr>
-        <w:t xml:space="preserve"> </w:t>
+        <w:t xml:space="preserve"> – </w:t>
       </w:r>
       <w:r>
         <w:rPr>
@@ -113,9 +125,8 @@
           <w:szCs w:val="32"/>
           <w:u w:val="single"/>
         </w:rPr>
-        <w:t xml:space="preserve">Observed </w:t>
+        <w:t xml:space="preserve">Observed till </w:t>
       </w:r>
-      <w:proofErr w:type="gramStart"/>
       <w:r>
         <w:rPr>
           <w:b/>
@@ -124,7 +135,7 @@
           <w:szCs w:val="32"/>
           <w:u w:val="single"/>
         </w:rPr>
-        <w:t xml:space="preserve">till </w:t>
+        <w:t>30</w:t>
       </w:r>
       <w:r>
         <w:rPr>
@@ -132,12 +143,21 @@
           <w:bCs/>
           <w:sz w:val="32"/>
           <w:szCs w:val="32"/>
-          <w:highlight w:val="red"/>
+          <w:u w:val="single"/>
+          <w:vertAlign w:val="superscript"/>
+        </w:rPr>
+        <w:t>th</w:t>
+      </w:r>
+      <w:r>
+        <w:rPr>
+          <w:b/>
+          <w:bCs/>
+          <w:sz w:val="32"/>
+          <w:szCs w:val="32"/>
           <w:u w:val="single"/>
         </w:rPr>
-        <w:t>?????</w:t>
+        <w:t xml:space="preserve"> October 2025</w:t>
       </w:r>
-      <w:proofErr w:type="gramEnd"/>
     </w:p>
     <w:p>
       <w:pPr>
@@ -436,15 +456,37 @@
                 <w:szCs w:val="36"/>
               </w:rPr>
             </w:pPr>
-            <w:r>
-              <w:rPr>
-                <w:rFonts w:ascii="BRH Devanagari Extra" w:hAnsi="BRH Devanagari Extra" w:cs="BRH Devanagari Extra"/>
-                <w:sz w:val="40"/>
-                <w:szCs w:val="40"/>
-                <w:lang w:bidi="ml-IN"/>
-              </w:rPr>
-              <w:t>xÉÉ iuÉqÉ</w:t>
-            </w:r>
+            <w:proofErr w:type="spellStart"/>
+            <w:r>
+              <w:rPr>
+                <w:rFonts w:ascii="BRH Devanagari Extra" w:hAnsi="BRH Devanagari Extra" w:cs="BRH Devanagari Extra"/>
+                <w:sz w:val="40"/>
+                <w:szCs w:val="40"/>
+                <w:lang w:bidi="ml-IN"/>
+              </w:rPr>
+              <w:t>xÉÉ</w:t>
+            </w:r>
+            <w:proofErr w:type="spellEnd"/>
+            <w:r>
+              <w:rPr>
+                <w:rFonts w:ascii="BRH Devanagari Extra" w:hAnsi="BRH Devanagari Extra" w:cs="BRH Devanagari Extra"/>
+                <w:sz w:val="40"/>
+                <w:szCs w:val="40"/>
+                <w:lang w:bidi="ml-IN"/>
+              </w:rPr>
+              <w:t xml:space="preserve"> </w:t>
+            </w:r>
+            <w:proofErr w:type="spellStart"/>
+            <w:r>
+              <w:rPr>
+                <w:rFonts w:ascii="BRH Devanagari Extra" w:hAnsi="BRH Devanagari Extra" w:cs="BRH Devanagari Extra"/>
+                <w:sz w:val="40"/>
+                <w:szCs w:val="40"/>
+                <w:lang w:bidi="ml-IN"/>
+              </w:rPr>
+              <w:t>iuÉqÉ</w:t>
+            </w:r>
+            <w:proofErr w:type="spellEnd"/>
             <w:r>
               <w:rPr>
                 <w:rFonts w:ascii="BRH Malayalam Extra" w:hAnsi="BRH Malayalam Extra" w:cs="BRH Devanagari Extra"/>
@@ -454,6 +496,7 @@
               </w:rPr>
               <w:t>–</w:t>
             </w:r>
+            <w:proofErr w:type="spellStart"/>
             <w:r>
               <w:rPr>
                 <w:rFonts w:ascii="BRH Devanagari Extra" w:hAnsi="BRH Devanagari Extra" w:cs="BRH Devanagari Extra"/>
@@ -463,6 +506,7 @@
               </w:rPr>
               <w:t>xrÉqÉÔ</w:t>
             </w:r>
+            <w:proofErr w:type="spellEnd"/>
             <w:r>
               <w:rPr>
                 <w:rFonts w:ascii="BRH Malayalam Extra" w:hAnsi="BRH Malayalam Extra" w:cs="BRH Devanagari Extra"/>
@@ -472,6 +516,7 @@
               </w:rPr>
               <w:t>–</w:t>
             </w:r>
+            <w:proofErr w:type="spellStart"/>
             <w:r>
               <w:rPr>
                 <w:rFonts w:ascii="BRH Devanagari Extra" w:hAnsi="BRH Devanagari Extra" w:cs="BRH Devanagari Extra"/>
@@ -500,6 +545,7 @@
               </w:rPr>
               <w:t>þqÉÔ</w:t>
             </w:r>
+            <w:proofErr w:type="spellEnd"/>
             <w:r>
               <w:rPr>
                 <w:rFonts w:ascii="BRH Malayalam Extra" w:hAnsi="BRH Malayalam Extra" w:cs="BRH Devanagari Extra"/>
@@ -509,6 +555,7 @@
               </w:rPr>
               <w:t>–</w:t>
             </w:r>
+            <w:proofErr w:type="spellStart"/>
             <w:r>
               <w:rPr>
                 <w:rFonts w:ascii="BRH Devanagari Extra" w:hAnsi="BRH Devanagari Extra" w:cs="BRH Devanagari Extra"/>
@@ -518,6 +565,7 @@
               </w:rPr>
               <w:t>WûqÉþÎxqÉ</w:t>
             </w:r>
+            <w:proofErr w:type="spellEnd"/>
             <w:r>
               <w:rPr>
                 <w:rFonts w:ascii="BRH Malayalam Extra" w:hAnsi="BRH Malayalam Extra" w:cs="BRH Devanagari Extra"/>
@@ -542,15 +590,37 @@
                 <w:szCs w:val="36"/>
               </w:rPr>
             </w:pPr>
-            <w:r>
-              <w:rPr>
-                <w:rFonts w:ascii="BRH Devanagari Extra" w:hAnsi="BRH Devanagari Extra" w:cs="BRH Devanagari Extra"/>
-                <w:sz w:val="40"/>
-                <w:szCs w:val="40"/>
-                <w:lang w:bidi="ml-IN"/>
-              </w:rPr>
-              <w:t>xÉÉ iuÉqÉ</w:t>
-            </w:r>
+            <w:proofErr w:type="spellStart"/>
+            <w:r>
+              <w:rPr>
+                <w:rFonts w:ascii="BRH Devanagari Extra" w:hAnsi="BRH Devanagari Extra" w:cs="BRH Devanagari Extra"/>
+                <w:sz w:val="40"/>
+                <w:szCs w:val="40"/>
+                <w:lang w:bidi="ml-IN"/>
+              </w:rPr>
+              <w:t>xÉÉ</w:t>
+            </w:r>
+            <w:proofErr w:type="spellEnd"/>
+            <w:r>
+              <w:rPr>
+                <w:rFonts w:ascii="BRH Devanagari Extra" w:hAnsi="BRH Devanagari Extra" w:cs="BRH Devanagari Extra"/>
+                <w:sz w:val="40"/>
+                <w:szCs w:val="40"/>
+                <w:lang w:bidi="ml-IN"/>
+              </w:rPr>
+              <w:t xml:space="preserve"> </w:t>
+            </w:r>
+            <w:proofErr w:type="spellStart"/>
+            <w:r>
+              <w:rPr>
+                <w:rFonts w:ascii="BRH Devanagari Extra" w:hAnsi="BRH Devanagari Extra" w:cs="BRH Devanagari Extra"/>
+                <w:sz w:val="40"/>
+                <w:szCs w:val="40"/>
+                <w:lang w:bidi="ml-IN"/>
+              </w:rPr>
+              <w:t>iuÉqÉ</w:t>
+            </w:r>
+            <w:proofErr w:type="spellEnd"/>
             <w:r>
               <w:rPr>
                 <w:rFonts w:ascii="BRH Malayalam Extra" w:hAnsi="BRH Malayalam Extra" w:cs="BRH Devanagari Extra"/>
@@ -560,6 +630,7 @@
               </w:rPr>
               <w:t>–</w:t>
             </w:r>
+            <w:proofErr w:type="spellStart"/>
             <w:r>
               <w:rPr>
                 <w:rFonts w:ascii="BRH Devanagari Extra" w:hAnsi="BRH Devanagari Extra" w:cs="BRH Devanagari Extra"/>
@@ -569,6 +640,7 @@
               </w:rPr>
               <w:t>xrÉqÉÔ</w:t>
             </w:r>
+            <w:proofErr w:type="spellEnd"/>
             <w:r>
               <w:rPr>
                 <w:rFonts w:ascii="BRH Malayalam Extra" w:hAnsi="BRH Malayalam Extra" w:cs="BRH Devanagari Extra"/>
@@ -578,6 +650,7 @@
               </w:rPr>
               <w:t>–</w:t>
             </w:r>
+            <w:proofErr w:type="spellStart"/>
             <w:r>
               <w:rPr>
                 <w:rFonts w:ascii="BRH Devanagari Extra" w:hAnsi="BRH Devanagari Extra" w:cs="BRH Devanagari Extra"/>
@@ -606,6 +679,7 @@
               </w:rPr>
               <w:t>qÉÔ</w:t>
             </w:r>
+            <w:proofErr w:type="spellEnd"/>
             <w:r>
               <w:rPr>
                 <w:rFonts w:ascii="BRH Malayalam Extra" w:hAnsi="BRH Malayalam Extra" w:cs="BRH Devanagari Extra"/>
@@ -615,6 +689,7 @@
               </w:rPr>
               <w:t>–</w:t>
             </w:r>
+            <w:proofErr w:type="spellStart"/>
             <w:r>
               <w:rPr>
                 <w:rFonts w:ascii="BRH Devanagari Extra" w:hAnsi="BRH Devanagari Extra" w:cs="BRH Devanagari Extra"/>
@@ -624,6 +699,7 @@
               </w:rPr>
               <w:t>WûqÉþÎxqÉ</w:t>
             </w:r>
+            <w:proofErr w:type="spellEnd"/>
           </w:p>
         </w:tc>
       </w:tr>
@@ -770,6 +846,7 @@
                 <w:lang w:val="en-IN" w:eastAsia="en-IN" w:bidi="ml-IN"/>
               </w:rPr>
             </w:pPr>
+            <w:proofErr w:type="spellStart"/>
             <w:r>
               <w:rPr>
                 <w:rFonts w:ascii="BRH Devanagari Extra" w:hAnsi="BRH Devanagari Extra" w:cs="BRH Devanagari Extra"/>
@@ -780,6 +857,7 @@
               </w:rPr>
               <w:t>aÉ</w:t>
             </w:r>
+            <w:proofErr w:type="spellEnd"/>
             <w:r>
               <w:rPr>
                 <w:rFonts w:ascii="BRH Malayalam Extra" w:hAnsi="BRH Malayalam Extra" w:cs="BRH Devanagari Extra"/>
@@ -790,6 +868,7 @@
               </w:rPr>
               <w:t>–</w:t>
             </w:r>
+            <w:proofErr w:type="spellStart"/>
             <w:r>
               <w:rPr>
                 <w:rFonts w:ascii="BRH Devanagari Extra" w:hAnsi="BRH Devanagari Extra" w:cs="BRH Devanagari Extra"/>
@@ -799,6 +878,7 @@
               </w:rPr>
               <w:t>lkÉ</w:t>
             </w:r>
+            <w:proofErr w:type="spellEnd"/>
             <w:r>
               <w:rPr>
                 <w:rFonts w:ascii="BRH Malayalam Extra" w:hAnsi="BRH Malayalam Extra" w:cs="BRH Devanagari Extra"/>
@@ -808,15 +888,37 @@
               </w:rPr>
               <w:t>–</w:t>
             </w:r>
-            <w:r>
-              <w:rPr>
-                <w:rFonts w:ascii="BRH Devanagari Extra" w:hAnsi="BRH Devanagari Extra" w:cs="BRH Devanagari Extra"/>
-                <w:sz w:val="40"/>
-                <w:szCs w:val="40"/>
-                <w:lang w:bidi="ml-IN"/>
-              </w:rPr>
-              <w:t>uÉÉïrÉþ eÉÌlÉ</w:t>
-            </w:r>
+            <w:proofErr w:type="spellStart"/>
+            <w:r>
+              <w:rPr>
+                <w:rFonts w:ascii="BRH Devanagari Extra" w:hAnsi="BRH Devanagari Extra" w:cs="BRH Devanagari Extra"/>
+                <w:sz w:val="40"/>
+                <w:szCs w:val="40"/>
+                <w:lang w:bidi="ml-IN"/>
+              </w:rPr>
+              <w:t>uÉÉïrÉþ</w:t>
+            </w:r>
+            <w:proofErr w:type="spellEnd"/>
+            <w:r>
+              <w:rPr>
+                <w:rFonts w:ascii="BRH Devanagari Extra" w:hAnsi="BRH Devanagari Extra" w:cs="BRH Devanagari Extra"/>
+                <w:sz w:val="40"/>
+                <w:szCs w:val="40"/>
+                <w:lang w:bidi="ml-IN"/>
+              </w:rPr>
+              <w:t xml:space="preserve"> </w:t>
+            </w:r>
+            <w:proofErr w:type="spellStart"/>
+            <w:r>
+              <w:rPr>
+                <w:rFonts w:ascii="BRH Devanagari Extra" w:hAnsi="BRH Devanagari Extra" w:cs="BRH Devanagari Extra"/>
+                <w:sz w:val="40"/>
+                <w:szCs w:val="40"/>
+                <w:lang w:bidi="ml-IN"/>
+              </w:rPr>
+              <w:t>eÉÌlÉ</w:t>
+            </w:r>
+            <w:proofErr w:type="spellEnd"/>
             <w:r>
               <w:rPr>
                 <w:rFonts w:ascii="BRH Malayalam Extra" w:hAnsi="BRH Malayalam Extra" w:cs="BRH Devanagari Extra"/>
@@ -826,6 +928,7 @@
               </w:rPr>
               <w:t>–</w:t>
             </w:r>
+            <w:proofErr w:type="spellStart"/>
             <w:r>
               <w:rPr>
                 <w:rFonts w:ascii="BRH Devanagari Extra" w:hAnsi="BRH Devanagari Extra" w:cs="BRH Devanagari Extra"/>
@@ -835,6 +938,7 @@
               </w:rPr>
               <w:t>ÌuÉSå</w:t>
             </w:r>
+            <w:proofErr w:type="spellEnd"/>
             <w:r>
               <w:rPr>
                 <w:rFonts w:ascii="BRH Malayalam Extra" w:hAnsi="BRH Malayalam Extra" w:cs="BRH Devanagari Extra"/>
@@ -851,8 +955,19 @@
                 <w:szCs w:val="40"/>
                 <w:lang w:bidi="ml-IN"/>
               </w:rPr>
-              <w:t xml:space="preserve"> xuÉÉWûÉ</w:t>
-            </w:r>
+              <w:t xml:space="preserve"> </w:t>
+            </w:r>
+            <w:proofErr w:type="spellStart"/>
+            <w:r>
+              <w:rPr>
+                <w:rFonts w:ascii="BRH Devanagari Extra" w:hAnsi="BRH Devanagari Extra" w:cs="BRH Devanagari Extra"/>
+                <w:sz w:val="40"/>
+                <w:szCs w:val="40"/>
+                <w:lang w:bidi="ml-IN"/>
+              </w:rPr>
+              <w:t>xuÉÉWûÉ</w:t>
+            </w:r>
+            <w:proofErr w:type="spellEnd"/>
             <w:r>
               <w:rPr>
                 <w:rFonts w:ascii="BRH Malayalam Extra" w:hAnsi="BRH Malayalam Extra" w:cs="BRH Devanagari Extra"/>
@@ -879,6 +994,7 @@
                 <w:lang w:val="en-IN" w:eastAsia="en-IN" w:bidi="ml-IN"/>
               </w:rPr>
             </w:pPr>
+            <w:proofErr w:type="spellStart"/>
             <w:r>
               <w:rPr>
                 <w:rFonts w:ascii="BRH Devanagari Extra" w:hAnsi="BRH Devanagari Extra" w:cs="BRH Devanagari Extra"/>
@@ -898,6 +1014,7 @@
               </w:rPr>
               <w:t>lkÉ</w:t>
             </w:r>
+            <w:proofErr w:type="spellEnd"/>
             <w:r>
               <w:rPr>
                 <w:rFonts w:ascii="BRH Malayalam Extra" w:hAnsi="BRH Malayalam Extra" w:cs="BRH Devanagari Extra"/>
@@ -907,15 +1024,37 @@
               </w:rPr>
               <w:t>–</w:t>
             </w:r>
-            <w:r>
-              <w:rPr>
-                <w:rFonts w:ascii="BRH Devanagari Extra" w:hAnsi="BRH Devanagari Extra" w:cs="BRH Devanagari Extra"/>
-                <w:sz w:val="40"/>
-                <w:szCs w:val="40"/>
-                <w:lang w:bidi="ml-IN"/>
-              </w:rPr>
-              <w:t>uÉÉïrÉþ eÉÌlÉ</w:t>
-            </w:r>
+            <w:proofErr w:type="spellStart"/>
+            <w:r>
+              <w:rPr>
+                <w:rFonts w:ascii="BRH Devanagari Extra" w:hAnsi="BRH Devanagari Extra" w:cs="BRH Devanagari Extra"/>
+                <w:sz w:val="40"/>
+                <w:szCs w:val="40"/>
+                <w:lang w:bidi="ml-IN"/>
+              </w:rPr>
+              <w:t>uÉÉïrÉþ</w:t>
+            </w:r>
+            <w:proofErr w:type="spellEnd"/>
+            <w:r>
+              <w:rPr>
+                <w:rFonts w:ascii="BRH Devanagari Extra" w:hAnsi="BRH Devanagari Extra" w:cs="BRH Devanagari Extra"/>
+                <w:sz w:val="40"/>
+                <w:szCs w:val="40"/>
+                <w:lang w:bidi="ml-IN"/>
+              </w:rPr>
+              <w:t xml:space="preserve"> </w:t>
+            </w:r>
+            <w:proofErr w:type="spellStart"/>
+            <w:r>
+              <w:rPr>
+                <w:rFonts w:ascii="BRH Devanagari Extra" w:hAnsi="BRH Devanagari Extra" w:cs="BRH Devanagari Extra"/>
+                <w:sz w:val="40"/>
+                <w:szCs w:val="40"/>
+                <w:lang w:bidi="ml-IN"/>
+              </w:rPr>
+              <w:t>eÉÌlÉ</w:t>
+            </w:r>
+            <w:proofErr w:type="spellEnd"/>
             <w:r>
               <w:rPr>
                 <w:rFonts w:ascii="BRH Malayalam Extra" w:hAnsi="BRH Malayalam Extra" w:cs="BRH Devanagari Extra"/>
@@ -925,6 +1064,7 @@
               </w:rPr>
               <w:t>–</w:t>
             </w:r>
+            <w:proofErr w:type="spellStart"/>
             <w:r>
               <w:rPr>
                 <w:rFonts w:ascii="BRH Devanagari Extra" w:hAnsi="BRH Devanagari Extra" w:cs="BRH Devanagari Extra"/>
@@ -934,6 +1074,7 @@
               </w:rPr>
               <w:t>ÌuÉSå</w:t>
             </w:r>
+            <w:proofErr w:type="spellEnd"/>
             <w:r>
               <w:rPr>
                 <w:rFonts w:ascii="BRH Malayalam Extra" w:hAnsi="BRH Malayalam Extra" w:cs="BRH Devanagari Extra"/>
@@ -950,8 +1091,19 @@
                 <w:szCs w:val="40"/>
                 <w:lang w:bidi="ml-IN"/>
               </w:rPr>
-              <w:t xml:space="preserve"> xuÉÉWûÉ</w:t>
-            </w:r>
+              <w:t xml:space="preserve"> </w:t>
+            </w:r>
+            <w:proofErr w:type="spellStart"/>
+            <w:r>
+              <w:rPr>
+                <w:rFonts w:ascii="BRH Devanagari Extra" w:hAnsi="BRH Devanagari Extra" w:cs="BRH Devanagari Extra"/>
+                <w:sz w:val="40"/>
+                <w:szCs w:val="40"/>
+                <w:lang w:bidi="ml-IN"/>
+              </w:rPr>
+              <w:t>xuÉÉWûÉ</w:t>
+            </w:r>
+            <w:proofErr w:type="spellEnd"/>
             <w:r>
               <w:rPr>
                 <w:rFonts w:ascii="BRH Malayalam Extra" w:hAnsi="BRH Malayalam Extra" w:cs="BRH Devanagari Extra"/>
@@ -1087,42 +1239,7 @@
           <w:u w:val="single"/>
         </w:rPr>
       </w:pPr>
-    </w:p>
-    <w:p>
-      <w:pPr>
-        <w:jc w:val="center"/>
-        <w:rPr>
-          <w:b/>
-          <w:bCs/>
-          <w:sz w:val="32"/>
-          <w:szCs w:val="32"/>
-          <w:u w:val="single"/>
-        </w:rPr>
-      </w:pPr>
-    </w:p>
-    <w:p>
-      <w:pPr>
-        <w:jc w:val="center"/>
-        <w:rPr>
-          <w:b/>
-          <w:bCs/>
-          <w:sz w:val="32"/>
-          <w:szCs w:val="32"/>
-          <w:u w:val="single"/>
-        </w:rPr>
-      </w:pPr>
-    </w:p>
-    <w:p>
-      <w:pPr>
-        <w:jc w:val="center"/>
-        <w:rPr>
-          <w:b/>
-          <w:bCs/>
-          <w:sz w:val="32"/>
-          <w:szCs w:val="32"/>
-          <w:u w:val="single"/>
-        </w:rPr>
-      </w:pPr>
+      <w:proofErr w:type="spellStart"/>
       <w:r>
         <w:rPr>
           <w:b/>
@@ -1131,9 +1248,9 @@
           <w:szCs w:val="32"/>
           <w:u w:val="single"/>
         </w:rPr>
-        <w:t xml:space="preserve">Ekaagni </w:t>
+        <w:t>Ekaagni</w:t>
       </w:r>
-      <w:proofErr w:type="gramStart"/>
+      <w:proofErr w:type="spellEnd"/>
       <w:r>
         <w:rPr>
           <w:b/>
@@ -1142,7 +1259,29 @@
           <w:szCs w:val="32"/>
           <w:u w:val="single"/>
         </w:rPr>
-        <w:t xml:space="preserve">kaadam </w:t>
+        <w:t xml:space="preserve"> </w:t>
+      </w:r>
+      <w:proofErr w:type="spellStart"/>
+      <w:r>
+        <w:rPr>
+          <w:b/>
+          <w:bCs/>
+          <w:sz w:val="32"/>
+          <w:szCs w:val="32"/>
+          <w:u w:val="single"/>
+        </w:rPr>
+        <w:t>kaadam</w:t>
+      </w:r>
+      <w:proofErr w:type="spellEnd"/>
+      <w:r>
+        <w:rPr>
+          <w:b/>
+          <w:bCs/>
+          <w:sz w:val="32"/>
+          <w:szCs w:val="32"/>
+          <w:u w:val="single"/>
+        </w:rPr>
+        <w:t xml:space="preserve"> </w:t>
       </w:r>
       <w:r>
         <w:rPr>
@@ -1152,18 +1291,7 @@
           <w:szCs w:val="32"/>
           <w:u w:val="single"/>
         </w:rPr>
-        <w:t xml:space="preserve"> –</w:t>
-      </w:r>
-      <w:proofErr w:type="gramEnd"/>
-      <w:r>
-        <w:rPr>
-          <w:b/>
-          <w:bCs/>
-          <w:sz w:val="32"/>
-          <w:szCs w:val="32"/>
-          <w:u w:val="single"/>
-        </w:rPr>
-        <w:t xml:space="preserve"> </w:t>
+        <w:t xml:space="preserve"> – </w:t>
       </w:r>
       <w:r>
         <w:rPr>
@@ -1381,7 +1509,6 @@
                 <w:sz w:val="28"/>
                 <w:szCs w:val="32"/>
               </w:rPr>
-              <w:lastRenderedPageBreak/>
               <w:t>EAK 2.16.1</w:t>
             </w:r>
           </w:p>
@@ -1482,15 +1609,27 @@
               </w:rPr>
               <w:t>–</w:t>
             </w:r>
-            <w:r>
-              <w:rPr>
-                <w:rFonts w:ascii="BRH Devanagari Extra" w:hAnsi="BRH Devanagari Extra" w:cs="BRH Devanagari Extra"/>
-                <w:sz w:val="40"/>
-                <w:szCs w:val="40"/>
-                <w:lang w:bidi="ml-IN"/>
-              </w:rPr>
-              <w:t xml:space="preserve">YqÉÇ </w:t>
-            </w:r>
+            <w:proofErr w:type="spellStart"/>
+            <w:r>
+              <w:rPr>
+                <w:rFonts w:ascii="BRH Devanagari Extra" w:hAnsi="BRH Devanagari Extra" w:cs="BRH Devanagari Extra"/>
+                <w:sz w:val="40"/>
+                <w:szCs w:val="40"/>
+                <w:lang w:bidi="ml-IN"/>
+              </w:rPr>
+              <w:t>YqÉÇ</w:t>
+            </w:r>
+            <w:proofErr w:type="spellEnd"/>
+            <w:r>
+              <w:rPr>
+                <w:rFonts w:ascii="BRH Devanagari Extra" w:hAnsi="BRH Devanagari Extra" w:cs="BRH Devanagari Extra"/>
+                <w:sz w:val="40"/>
+                <w:szCs w:val="40"/>
+                <w:lang w:bidi="ml-IN"/>
+              </w:rPr>
+              <w:t xml:space="preserve"> </w:t>
+            </w:r>
+            <w:proofErr w:type="spellStart"/>
             <w:r>
               <w:rPr>
                 <w:rFonts w:ascii="BRH Devanagari Extra" w:hAnsi="BRH Devanagari Extra" w:cs="BRH Devanagari Extra"/>
@@ -1501,6 +1640,7 @@
               </w:rPr>
               <w:t>ecÉ</w:t>
             </w:r>
+            <w:proofErr w:type="spellEnd"/>
             <w:r>
               <w:rPr>
                 <w:rFonts w:ascii="BRH Malayalam Extra" w:hAnsi="BRH Malayalam Extra" w:cs="BRH Devanagari Extra"/>
@@ -1518,8 +1658,19 @@
                 <w:szCs w:val="40"/>
                 <w:lang w:bidi="ml-IN"/>
               </w:rPr>
-              <w:t xml:space="preserve"> zÉÑlÉÉ</w:t>
-            </w:r>
+              <w:t xml:space="preserve"> </w:t>
+            </w:r>
+            <w:proofErr w:type="spellStart"/>
+            <w:r>
+              <w:rPr>
+                <w:rFonts w:ascii="BRH Devanagari Extra" w:hAnsi="BRH Devanagari Extra" w:cs="BRH Devanagari Extra"/>
+                <w:sz w:val="40"/>
+                <w:szCs w:val="40"/>
+                <w:lang w:bidi="ml-IN"/>
+              </w:rPr>
+              <w:t>zÉÑlÉÉ</w:t>
+            </w:r>
+            <w:proofErr w:type="spellEnd"/>
             <w:r>
               <w:rPr>
                 <w:rFonts w:ascii="BRH Malayalam Extra" w:hAnsi="BRH Malayalam Extra" w:cs="BRH Devanagari Extra"/>
@@ -1529,6 +1680,7 @@
               </w:rPr>
               <w:t>–</w:t>
             </w:r>
+            <w:proofErr w:type="spellStart"/>
             <w:r>
               <w:rPr>
                 <w:rFonts w:ascii="BRH Devanagari Extra" w:hAnsi="BRH Devanagari Extra" w:cs="BRH Devanagari Extra"/>
@@ -1556,6 +1708,7 @@
               </w:rPr>
               <w:t>þ</w:t>
             </w:r>
+            <w:proofErr w:type="spellEnd"/>
           </w:p>
         </w:tc>
         <w:tc>
@@ -1589,15 +1742,27 @@
               </w:rPr>
               <w:t>–</w:t>
             </w:r>
-            <w:r>
-              <w:rPr>
-                <w:rFonts w:ascii="BRH Devanagari Extra" w:hAnsi="BRH Devanagari Extra" w:cs="BRH Devanagari Extra"/>
-                <w:sz w:val="40"/>
-                <w:szCs w:val="40"/>
-                <w:lang w:bidi="ml-IN"/>
-              </w:rPr>
-              <w:t xml:space="preserve">YqÉÇ </w:t>
-            </w:r>
+            <w:proofErr w:type="spellStart"/>
+            <w:r>
+              <w:rPr>
+                <w:rFonts w:ascii="BRH Devanagari Extra" w:hAnsi="BRH Devanagari Extra" w:cs="BRH Devanagari Extra"/>
+                <w:sz w:val="40"/>
+                <w:szCs w:val="40"/>
+                <w:lang w:bidi="ml-IN"/>
+              </w:rPr>
+              <w:t>YqÉÇ</w:t>
+            </w:r>
+            <w:proofErr w:type="spellEnd"/>
+            <w:r>
+              <w:rPr>
+                <w:rFonts w:ascii="BRH Devanagari Extra" w:hAnsi="BRH Devanagari Extra" w:cs="BRH Devanagari Extra"/>
+                <w:sz w:val="40"/>
+                <w:szCs w:val="40"/>
+                <w:lang w:bidi="ml-IN"/>
+              </w:rPr>
+              <w:t xml:space="preserve"> </w:t>
+            </w:r>
+            <w:proofErr w:type="spellStart"/>
             <w:r>
               <w:rPr>
                 <w:rFonts w:ascii="BRH Devanagari Extra" w:hAnsi="BRH Devanagari Extra" w:cs="BRH Devanagari Extra"/>
@@ -1608,6 +1773,7 @@
               </w:rPr>
               <w:t>cÉ</w:t>
             </w:r>
+            <w:proofErr w:type="spellEnd"/>
             <w:r>
               <w:rPr>
                 <w:rFonts w:ascii="BRH Malayalam Extra" w:hAnsi="BRH Malayalam Extra" w:cs="BRH Devanagari Extra"/>
@@ -1625,8 +1791,19 @@
                 <w:szCs w:val="40"/>
                 <w:lang w:bidi="ml-IN"/>
               </w:rPr>
-              <w:t xml:space="preserve"> zÉÑlÉÉ</w:t>
-            </w:r>
+              <w:t xml:space="preserve"> </w:t>
+            </w:r>
+            <w:proofErr w:type="spellStart"/>
+            <w:r>
+              <w:rPr>
+                <w:rFonts w:ascii="BRH Devanagari Extra" w:hAnsi="BRH Devanagari Extra" w:cs="BRH Devanagari Extra"/>
+                <w:sz w:val="40"/>
+                <w:szCs w:val="40"/>
+                <w:lang w:bidi="ml-IN"/>
+              </w:rPr>
+              <w:t>zÉÑlÉÉ</w:t>
+            </w:r>
+            <w:proofErr w:type="spellEnd"/>
             <w:r>
               <w:rPr>
                 <w:rFonts w:ascii="BRH Malayalam Extra" w:hAnsi="BRH Malayalam Extra" w:cs="BRH Devanagari Extra"/>
@@ -1636,6 +1813,7 @@
               </w:rPr>
               <w:t>–</w:t>
             </w:r>
+            <w:proofErr w:type="spellStart"/>
             <w:r>
               <w:rPr>
                 <w:rFonts w:ascii="BRH Devanagari Extra" w:hAnsi="BRH Devanagari Extra" w:cs="BRH Devanagari Extra"/>
@@ -1663,6 +1841,7 @@
               </w:rPr>
               <w:t>þ</w:t>
             </w:r>
+            <w:proofErr w:type="spellEnd"/>
           </w:p>
         </w:tc>
       </w:tr>
@@ -1787,6 +1966,7 @@
                 <w:szCs w:val="36"/>
               </w:rPr>
             </w:pPr>
+            <w:proofErr w:type="spellStart"/>
             <w:r>
               <w:rPr>
                 <w:rFonts w:ascii="BRH Devanagari Extra" w:hAnsi="BRH Devanagari Extra" w:cs="BRH Devanagari Extra"/>
@@ -1796,6 +1976,7 @@
               </w:rPr>
               <w:t>ÅÅaÉþcNû</w:t>
             </w:r>
+            <w:proofErr w:type="spellEnd"/>
             <w:r>
               <w:rPr>
                 <w:rFonts w:ascii="BRH Malayalam Extra" w:hAnsi="BRH Malayalam Extra" w:cs="BRH Devanagari Extra"/>
@@ -1805,6 +1986,7 @@
               </w:rPr>
               <w:t>–</w:t>
             </w:r>
+            <w:proofErr w:type="spellStart"/>
             <w:r>
               <w:rPr>
                 <w:rFonts w:ascii="BRH Devanagari Extra" w:hAnsi="BRH Devanagari Extra" w:cs="BRH Devanagari Extra"/>
@@ -1815,15 +1997,27 @@
               </w:rPr>
               <w:t>xiuÉÇ</w:t>
             </w:r>
-            <w:r>
-              <w:rPr>
-                <w:rFonts w:ascii="BRH Devanagari Extra" w:hAnsi="BRH Devanagari Extra" w:cs="BRH Devanagari Extra"/>
-                <w:sz w:val="40"/>
-                <w:szCs w:val="40"/>
-                <w:lang w:bidi="ml-IN"/>
-              </w:rPr>
-              <w:t xml:space="preserve"> iuÉÉÿ</w:t>
-            </w:r>
+            <w:proofErr w:type="spellEnd"/>
+            <w:r>
+              <w:rPr>
+                <w:rFonts w:ascii="BRH Devanagari Extra" w:hAnsi="BRH Devanagari Extra" w:cs="BRH Devanagari Extra"/>
+                <w:sz w:val="40"/>
+                <w:szCs w:val="40"/>
+                <w:lang w:bidi="ml-IN"/>
+              </w:rPr>
+              <w:t xml:space="preserve"> </w:t>
+            </w:r>
+            <w:proofErr w:type="spellStart"/>
+            <w:r>
+              <w:rPr>
+                <w:rFonts w:ascii="BRH Devanagari Extra" w:hAnsi="BRH Devanagari Extra" w:cs="BRH Devanagari Extra"/>
+                <w:sz w:val="40"/>
+                <w:szCs w:val="40"/>
+                <w:lang w:bidi="ml-IN"/>
+              </w:rPr>
+              <w:t>iuÉÉÿ</w:t>
+            </w:r>
+            <w:proofErr w:type="spellEnd"/>
           </w:p>
         </w:tc>
         <w:tc>
@@ -1839,6 +2033,7 @@
                 <w:szCs w:val="36"/>
               </w:rPr>
             </w:pPr>
+            <w:proofErr w:type="spellStart"/>
             <w:r>
               <w:rPr>
                 <w:rFonts w:ascii="BRH Devanagari Extra" w:hAnsi="BRH Devanagari Extra" w:cs="BRH Devanagari Extra"/>
@@ -1848,6 +2043,7 @@
               </w:rPr>
               <w:t>ÅÅaÉþcNû</w:t>
             </w:r>
+            <w:proofErr w:type="spellEnd"/>
             <w:r>
               <w:rPr>
                 <w:rFonts w:ascii="BRH Malayalam Extra" w:hAnsi="BRH Malayalam Extra" w:cs="BRH Devanagari Extra"/>
@@ -1857,6 +2053,7 @@
               </w:rPr>
               <w:t>–</w:t>
             </w:r>
+            <w:proofErr w:type="spellStart"/>
             <w:r>
               <w:rPr>
                 <w:rFonts w:ascii="BRH Devanagari Extra" w:hAnsi="BRH Devanagari Extra" w:cs="BRH Devanagari Extra"/>
@@ -1874,8 +2071,29 @@
                 <w:szCs w:val="40"/>
                 <w:lang w:bidi="ml-IN"/>
               </w:rPr>
-              <w:t>Ç iuÉÉÿ</w:t>
-            </w:r>
+              <w:t>Ç</w:t>
+            </w:r>
+            <w:proofErr w:type="spellEnd"/>
+            <w:r>
+              <w:rPr>
+                <w:rFonts w:ascii="BRH Devanagari Extra" w:hAnsi="BRH Devanagari Extra" w:cs="BRH Devanagari Extra"/>
+                <w:sz w:val="40"/>
+                <w:szCs w:val="40"/>
+                <w:lang w:bidi="ml-IN"/>
+              </w:rPr>
+              <w:t xml:space="preserve"> </w:t>
+            </w:r>
+            <w:proofErr w:type="spellStart"/>
+            <w:r>
+              <w:rPr>
+                <w:rFonts w:ascii="BRH Devanagari Extra" w:hAnsi="BRH Devanagari Extra" w:cs="BRH Devanagari Extra"/>
+                <w:sz w:val="40"/>
+                <w:szCs w:val="40"/>
+                <w:lang w:bidi="ml-IN"/>
+              </w:rPr>
+              <w:t>iuÉÉÿ</w:t>
+            </w:r>
+            <w:proofErr w:type="spellEnd"/>
             <w:r>
               <w:rPr>
                 <w:rFonts w:ascii="BRH Malayalam Extra" w:eastAsia="Times New Roman" w:hAnsi="BRH Malayalam Extra" w:cs="BRH Malayalam Extra"/>
@@ -1912,7 +2130,27 @@
                 <w:sz w:val="32"/>
                 <w:szCs w:val="32"/>
               </w:rPr>
-              <w:t>“stam”</w:t>
+              <w:t>“</w:t>
+            </w:r>
+            <w:proofErr w:type="spellStart"/>
+            <w:r>
+              <w:rPr>
+                <w:b/>
+                <w:bCs/>
+                <w:sz w:val="32"/>
+                <w:szCs w:val="32"/>
+              </w:rPr>
+              <w:t>stam</w:t>
+            </w:r>
+            <w:proofErr w:type="spellEnd"/>
+            <w:r>
+              <w:rPr>
+                <w:b/>
+                <w:bCs/>
+                <w:sz w:val="32"/>
+                <w:szCs w:val="32"/>
+              </w:rPr>
+              <w:t>”</w:t>
             </w:r>
             <w:r>
               <w:rPr>
@@ -1954,6 +2192,7 @@
                 <w:sz w:val="28"/>
                 <w:szCs w:val="32"/>
               </w:rPr>
+              <w:lastRenderedPageBreak/>
               <w:t>EAK 2.1</w:t>
             </w:r>
             <w:r>
@@ -2066,6 +2305,7 @@
                 <w:szCs w:val="36"/>
               </w:rPr>
             </w:pPr>
+            <w:proofErr w:type="spellStart"/>
             <w:r>
               <w:rPr>
                 <w:rFonts w:ascii="BRH Devanagari Extra" w:hAnsi="BRH Devanagari Extra" w:cs="BRH Devanagari Extra"/>
@@ -2075,6 +2315,7 @@
               </w:rPr>
               <w:t>oÉ</w:t>
             </w:r>
+            <w:proofErr w:type="spellEnd"/>
             <w:r>
               <w:rPr>
                 <w:rFonts w:ascii="BRH Malayalam Extra" w:hAnsi="BRH Malayalam Extra" w:cs="BRH Devanagari Extra"/>
@@ -2084,6 +2325,7 @@
               </w:rPr>
               <w:t>–</w:t>
             </w:r>
+            <w:proofErr w:type="spellStart"/>
             <w:r>
               <w:rPr>
                 <w:rFonts w:ascii="BRH Devanagari Extra" w:hAnsi="BRH Devanagari Extra" w:cs="BRH Devanagari Extra"/>
@@ -2102,14 +2344,25 @@
               </w:rPr>
               <w:t>óè</w:t>
             </w:r>
-            <w:r>
-              <w:rPr>
-                <w:rFonts w:ascii="BRH Devanagari Extra" w:hAnsi="BRH Devanagari Extra" w:cs="BRH Devanagari Extra"/>
-                <w:sz w:val="40"/>
-                <w:szCs w:val="40"/>
-                <w:lang w:bidi="ml-IN"/>
-              </w:rPr>
-              <w:t xml:space="preserve"> WûþËUwrÉÉ</w:t>
+            <w:proofErr w:type="spellEnd"/>
+            <w:r>
+              <w:rPr>
+                <w:rFonts w:ascii="BRH Devanagari Extra" w:hAnsi="BRH Devanagari Extra" w:cs="BRH Devanagari Extra"/>
+                <w:sz w:val="40"/>
+                <w:szCs w:val="40"/>
+                <w:lang w:bidi="ml-IN"/>
+              </w:rPr>
+              <w:t xml:space="preserve"> </w:t>
+            </w:r>
+            <w:proofErr w:type="spellStart"/>
+            <w:r>
+              <w:rPr>
+                <w:rFonts w:ascii="BRH Devanagari Extra" w:hAnsi="BRH Devanagari Extra" w:cs="BRH Devanagari Extra"/>
+                <w:sz w:val="40"/>
+                <w:szCs w:val="40"/>
+                <w:lang w:bidi="ml-IN"/>
+              </w:rPr>
+              <w:t>WûþËUwrÉÉ</w:t>
             </w:r>
             <w:r>
               <w:rPr>
@@ -2121,15 +2374,27 @@
               </w:rPr>
               <w:t>ÍqÉ</w:t>
             </w:r>
-            <w:r>
-              <w:rPr>
-                <w:rFonts w:ascii="BRH Devanagari Extra" w:hAnsi="BRH Devanagari Extra" w:cs="BRH Devanagari Extra"/>
-                <w:sz w:val="40"/>
-                <w:szCs w:val="40"/>
-                <w:lang w:bidi="ml-IN"/>
-              </w:rPr>
-              <w:t xml:space="preserve"> iÉåprÉþ</w:t>
-            </w:r>
+            <w:proofErr w:type="spellEnd"/>
+            <w:r>
+              <w:rPr>
+                <w:rFonts w:ascii="BRH Devanagari Extra" w:hAnsi="BRH Devanagari Extra" w:cs="BRH Devanagari Extra"/>
+                <w:sz w:val="40"/>
+                <w:szCs w:val="40"/>
+                <w:lang w:bidi="ml-IN"/>
+              </w:rPr>
+              <w:t xml:space="preserve"> </w:t>
+            </w:r>
+            <w:proofErr w:type="spellStart"/>
+            <w:r>
+              <w:rPr>
+                <w:rFonts w:ascii="BRH Devanagari Extra" w:hAnsi="BRH Devanagari Extra" w:cs="BRH Devanagari Extra"/>
+                <w:sz w:val="40"/>
+                <w:szCs w:val="40"/>
+                <w:lang w:bidi="ml-IN"/>
+              </w:rPr>
+              <w:t>iÉåprÉþ</w:t>
+            </w:r>
+            <w:proofErr w:type="spellEnd"/>
           </w:p>
         </w:tc>
         <w:tc>
@@ -2145,6 +2410,7 @@
                 <w:szCs w:val="36"/>
               </w:rPr>
             </w:pPr>
+            <w:proofErr w:type="spellStart"/>
             <w:r>
               <w:rPr>
                 <w:rFonts w:ascii="BRH Devanagari Extra" w:hAnsi="BRH Devanagari Extra" w:cs="BRH Devanagari Extra"/>
@@ -2154,6 +2420,7 @@
               </w:rPr>
               <w:t>oÉ</w:t>
             </w:r>
+            <w:proofErr w:type="spellEnd"/>
             <w:r>
               <w:rPr>
                 <w:rFonts w:ascii="BRH Malayalam Extra" w:hAnsi="BRH Malayalam Extra" w:cs="BRH Devanagari Extra"/>
@@ -2163,6 +2430,7 @@
               </w:rPr>
               <w:t>–</w:t>
             </w:r>
+            <w:proofErr w:type="spellStart"/>
             <w:r>
               <w:rPr>
                 <w:rFonts w:ascii="BRH Devanagari Extra" w:hAnsi="BRH Devanagari Extra" w:cs="BRH Devanagari Extra"/>
@@ -2181,14 +2449,25 @@
               </w:rPr>
               <w:t>óè</w:t>
             </w:r>
-            <w:r>
-              <w:rPr>
-                <w:rFonts w:ascii="BRH Devanagari Extra" w:hAnsi="BRH Devanagari Extra" w:cs="BRH Devanagari Extra"/>
-                <w:sz w:val="40"/>
-                <w:szCs w:val="40"/>
-                <w:lang w:bidi="ml-IN"/>
-              </w:rPr>
-              <w:t xml:space="preserve"> WûþËUwrÉÉ</w:t>
+            <w:proofErr w:type="spellEnd"/>
+            <w:r>
+              <w:rPr>
+                <w:rFonts w:ascii="BRH Devanagari Extra" w:hAnsi="BRH Devanagari Extra" w:cs="BRH Devanagari Extra"/>
+                <w:sz w:val="40"/>
+                <w:szCs w:val="40"/>
+                <w:lang w:bidi="ml-IN"/>
+              </w:rPr>
+              <w:t xml:space="preserve"> </w:t>
+            </w:r>
+            <w:proofErr w:type="spellStart"/>
+            <w:r>
+              <w:rPr>
+                <w:rFonts w:ascii="BRH Devanagari Extra" w:hAnsi="BRH Devanagari Extra" w:cs="BRH Devanagari Extra"/>
+                <w:sz w:val="40"/>
+                <w:szCs w:val="40"/>
+                <w:lang w:bidi="ml-IN"/>
+              </w:rPr>
+              <w:t>WûþËUwrÉÉ</w:t>
             </w:r>
             <w:r>
               <w:rPr>
@@ -2200,6 +2479,7 @@
               </w:rPr>
               <w:t>ÍqÉ</w:t>
             </w:r>
+            <w:proofErr w:type="spellEnd"/>
             <w:r>
               <w:rPr>
                 <w:rFonts w:ascii="BRH Malayalam Extra" w:hAnsi="BRH Malayalam Extra" w:cs="BRH Devanagari Extra"/>
@@ -2217,8 +2497,19 @@
                 <w:szCs w:val="40"/>
                 <w:lang w:bidi="ml-IN"/>
               </w:rPr>
-              <w:t xml:space="preserve"> iÉåprÉþ</w:t>
-            </w:r>
+              <w:t xml:space="preserve"> </w:t>
+            </w:r>
+            <w:proofErr w:type="spellStart"/>
+            <w:r>
+              <w:rPr>
+                <w:rFonts w:ascii="BRH Devanagari Extra" w:hAnsi="BRH Devanagari Extra" w:cs="BRH Devanagari Extra"/>
+                <w:sz w:val="40"/>
+                <w:szCs w:val="40"/>
+                <w:lang w:bidi="ml-IN"/>
+              </w:rPr>
+              <w:t>iÉåprÉþ</w:t>
+            </w:r>
+            <w:proofErr w:type="spellEnd"/>
           </w:p>
         </w:tc>
       </w:tr>
@@ -2362,6 +2653,7 @@
                 <w:szCs w:val="36"/>
               </w:rPr>
             </w:pPr>
+            <w:proofErr w:type="spellStart"/>
             <w:r>
               <w:rPr>
                 <w:rFonts w:ascii="BRH Devanagari Extra" w:hAnsi="BRH Devanagari Extra" w:cs="BRH Devanagari Extra"/>
@@ -2371,6 +2663,7 @@
               </w:rPr>
               <w:t>eÉrÉ</w:t>
             </w:r>
+            <w:proofErr w:type="spellEnd"/>
             <w:r>
               <w:rPr>
                 <w:rFonts w:ascii="BRH Malayalam Extra" w:hAnsi="BRH Malayalam Extra" w:cs="BRH Devanagari Extra"/>
@@ -2380,6 +2673,7 @@
               </w:rPr>
               <w:t>–</w:t>
             </w:r>
+            <w:proofErr w:type="spellStart"/>
             <w:r>
               <w:rPr>
                 <w:rFonts w:ascii="BRH Devanagari Extra" w:hAnsi="BRH Devanagari Extra" w:cs="BRH Devanagari Extra"/>
@@ -2389,6 +2683,7 @@
               </w:rPr>
               <w:t>liÉÉrÉ</w:t>
             </w:r>
+            <w:proofErr w:type="spellEnd"/>
             <w:r>
               <w:rPr>
                 <w:rFonts w:ascii="BRH Malayalam Extra" w:hAnsi="BRH Malayalam Extra" w:cs="BRH Devanagari Extra"/>
@@ -2405,7 +2700,17 @@
                 <w:szCs w:val="40"/>
                 <w:lang w:bidi="ml-IN"/>
               </w:rPr>
-              <w:t xml:space="preserve"> xuÉÉ</w:t>
+              <w:t xml:space="preserve"> </w:t>
+            </w:r>
+            <w:proofErr w:type="spellStart"/>
+            <w:r>
+              <w:rPr>
+                <w:rFonts w:ascii="BRH Devanagari Extra" w:hAnsi="BRH Devanagari Extra" w:cs="BRH Devanagari Extra"/>
+                <w:sz w:val="40"/>
+                <w:szCs w:val="40"/>
+                <w:lang w:bidi="ml-IN"/>
+              </w:rPr>
+              <w:t>xuÉÉ</w:t>
             </w:r>
             <w:r>
               <w:rPr>
@@ -2417,6 +2722,7 @@
               </w:rPr>
               <w:t>WûÉ</w:t>
             </w:r>
+            <w:proofErr w:type="spellEnd"/>
             <w:r>
               <w:rPr>
                 <w:rFonts w:ascii="BRH Malayalam Extra" w:eastAsia="Times New Roman" w:hAnsi="BRH Malayalam Extra" w:cs="BRH Malayalam Extra"/>
@@ -2443,6 +2749,7 @@
                 <w:szCs w:val="36"/>
               </w:rPr>
             </w:pPr>
+            <w:proofErr w:type="spellStart"/>
             <w:r>
               <w:rPr>
                 <w:rFonts w:ascii="BRH Devanagari Extra" w:hAnsi="BRH Devanagari Extra" w:cs="BRH Devanagari Extra"/>
@@ -2452,6 +2759,7 @@
               </w:rPr>
               <w:t>eÉrÉ</w:t>
             </w:r>
+            <w:proofErr w:type="spellEnd"/>
             <w:r>
               <w:rPr>
                 <w:rFonts w:ascii="BRH Malayalam Extra" w:hAnsi="BRH Malayalam Extra" w:cs="BRH Devanagari Extra"/>
@@ -2461,6 +2769,7 @@
               </w:rPr>
               <w:t>–</w:t>
             </w:r>
+            <w:proofErr w:type="spellStart"/>
             <w:r>
               <w:rPr>
                 <w:rFonts w:ascii="BRH Devanagari Extra" w:hAnsi="BRH Devanagari Extra" w:cs="BRH Devanagari Extra"/>
@@ -2470,6 +2779,7 @@
               </w:rPr>
               <w:t>liÉÉrÉ</w:t>
             </w:r>
+            <w:proofErr w:type="spellEnd"/>
             <w:r>
               <w:rPr>
                 <w:rFonts w:ascii="BRH Malayalam Extra" w:hAnsi="BRH Malayalam Extra" w:cs="BRH Devanagari Extra"/>
@@ -2486,7 +2796,17 @@
                 <w:szCs w:val="40"/>
                 <w:lang w:bidi="ml-IN"/>
               </w:rPr>
-              <w:t xml:space="preserve"> xuÉÉ</w:t>
+              <w:t xml:space="preserve"> </w:t>
+            </w:r>
+            <w:proofErr w:type="spellStart"/>
+            <w:r>
+              <w:rPr>
+                <w:rFonts w:ascii="BRH Devanagari Extra" w:hAnsi="BRH Devanagari Extra" w:cs="BRH Devanagari Extra"/>
+                <w:sz w:val="40"/>
+                <w:szCs w:val="40"/>
+                <w:lang w:bidi="ml-IN"/>
+              </w:rPr>
+              <w:t>xuÉÉ</w:t>
             </w:r>
             <w:r>
               <w:rPr>
@@ -2498,6 +2818,7 @@
               </w:rPr>
               <w:t>WûÉ</w:t>
             </w:r>
+            <w:proofErr w:type="spellEnd"/>
             <w:r>
               <w:rPr>
                 <w:rFonts w:ascii="BRH Malayalam Extra" w:hAnsi="BRH Malayalam Extra" w:cs="BRH Devanagari Extra"/>
@@ -2663,42 +2984,8 @@
                 <w:sz w:val="28"/>
                 <w:szCs w:val="32"/>
               </w:rPr>
-              <w:t xml:space="preserve">47 to </w:t>
-            </w:r>
-            <w:proofErr w:type="gramStart"/>
-            <w:r>
-              <w:rPr>
-                <w:rFonts w:cs="Arial"/>
-                <w:b/>
-                <w:color w:val="000000"/>
-                <w:sz w:val="28"/>
-                <w:szCs w:val="32"/>
-              </w:rPr>
-              <w:t>48  expanded</w:t>
-            </w:r>
-            <w:proofErr w:type="gramEnd"/>
-            <w:r>
-              <w:rPr>
-                <w:rFonts w:cs="Arial"/>
-                <w:b/>
-                <w:color w:val="000000"/>
-                <w:sz w:val="28"/>
-                <w:szCs w:val="32"/>
-              </w:rPr>
-              <w:t xml:space="preserve"> </w:t>
-            </w:r>
-            <w:proofErr w:type="gramStart"/>
-            <w:r>
-              <w:rPr>
-                <w:rFonts w:cs="Arial"/>
-                <w:b/>
-                <w:color w:val="000000"/>
-                <w:sz w:val="28"/>
-                <w:szCs w:val="32"/>
-              </w:rPr>
-              <w:t>portion</w:t>
-            </w:r>
-            <w:proofErr w:type="gramEnd"/>
+              <w:t>47 to 48  expanded portion</w:t>
+            </w:r>
           </w:p>
         </w:tc>
         <w:tc>
@@ -2714,6 +3001,7 @@
                 <w:szCs w:val="36"/>
               </w:rPr>
             </w:pPr>
+            <w:proofErr w:type="spellStart"/>
             <w:r>
               <w:rPr>
                 <w:rFonts w:ascii="BRH Devanagari Extra" w:hAnsi="BRH Devanagari Extra" w:cs="BRH Devanagari Extra"/>
@@ -2723,6 +3011,7 @@
               </w:rPr>
               <w:t>mÉiÉå</w:t>
             </w:r>
+            <w:proofErr w:type="spellEnd"/>
             <w:r>
               <w:rPr>
                 <w:rFonts w:ascii="BRH Malayalam Extra" w:hAnsi="BRH Malayalam Extra" w:cs="BRH Devanagari Extra"/>
@@ -2739,8 +3028,19 @@
                 <w:szCs w:val="40"/>
                 <w:lang w:bidi="ml-IN"/>
               </w:rPr>
-              <w:t xml:space="preserve"> qÉkÉÑþqÉliÉqÉÔ</w:t>
-            </w:r>
+              <w:t xml:space="preserve"> </w:t>
+            </w:r>
+            <w:proofErr w:type="spellStart"/>
+            <w:r>
+              <w:rPr>
+                <w:rFonts w:ascii="BRH Devanagari Extra" w:hAnsi="BRH Devanagari Extra" w:cs="BRH Devanagari Extra"/>
+                <w:sz w:val="40"/>
+                <w:szCs w:val="40"/>
+                <w:lang w:bidi="ml-IN"/>
+              </w:rPr>
+              <w:t>qÉkÉÑþqÉliÉqÉÔ</w:t>
+            </w:r>
+            <w:proofErr w:type="spellEnd"/>
             <w:r>
               <w:rPr>
                 <w:rFonts w:ascii="BRH Malayalam Extra" w:hAnsi="BRH Malayalam Extra" w:cs="BRH Devanagari Extra"/>
@@ -2750,6 +3050,7 @@
               </w:rPr>
               <w:t>–</w:t>
             </w:r>
+            <w:proofErr w:type="spellStart"/>
             <w:r>
               <w:rPr>
                 <w:rFonts w:ascii="BRH Devanagari Extra" w:hAnsi="BRH Devanagari Extra" w:cs="BRH Devanagari Extra"/>
@@ -2767,8 +3068,29 @@
                 <w:szCs w:val="40"/>
                 <w:lang w:bidi="ml-IN"/>
               </w:rPr>
-              <w:t>þÇ kÉå</w:t>
-            </w:r>
+              <w:t>þÇ</w:t>
+            </w:r>
+            <w:proofErr w:type="spellEnd"/>
+            <w:r>
+              <w:rPr>
+                <w:rFonts w:ascii="BRH Devanagari Extra" w:hAnsi="BRH Devanagari Extra" w:cs="BRH Devanagari Extra"/>
+                <w:sz w:val="40"/>
+                <w:szCs w:val="40"/>
+                <w:lang w:bidi="ml-IN"/>
+              </w:rPr>
+              <w:t xml:space="preserve"> </w:t>
+            </w:r>
+            <w:proofErr w:type="spellStart"/>
+            <w:r>
+              <w:rPr>
+                <w:rFonts w:ascii="BRH Devanagari Extra" w:hAnsi="BRH Devanagari Extra" w:cs="BRH Devanagari Extra"/>
+                <w:sz w:val="40"/>
+                <w:szCs w:val="40"/>
+                <w:lang w:bidi="ml-IN"/>
+              </w:rPr>
+              <w:t>kÉå</w:t>
+            </w:r>
+            <w:proofErr w:type="spellEnd"/>
             <w:r>
               <w:rPr>
                 <w:rFonts w:ascii="BRH Malayalam Extra" w:hAnsi="BRH Malayalam Extra" w:cs="BRH Devanagari Extra"/>
@@ -2778,6 +3100,7 @@
               </w:rPr>
               <w:t>–</w:t>
             </w:r>
+            <w:proofErr w:type="spellStart"/>
             <w:r>
               <w:rPr>
                 <w:rFonts w:ascii="BRH Devanagari Extra" w:hAnsi="BRH Devanagari Extra" w:cs="BRH Devanagari Extra"/>
@@ -2787,6 +3110,7 @@
               </w:rPr>
               <w:t>lÉÑËUþuÉ</w:t>
             </w:r>
+            <w:proofErr w:type="spellEnd"/>
           </w:p>
         </w:tc>
         <w:tc>
@@ -2802,6 +3126,7 @@
                 <w:szCs w:val="36"/>
               </w:rPr>
             </w:pPr>
+            <w:proofErr w:type="spellStart"/>
             <w:r>
               <w:rPr>
                 <w:rFonts w:ascii="BRH Devanagari Extra" w:hAnsi="BRH Devanagari Extra" w:cs="BRH Devanagari Extra"/>
@@ -2811,6 +3136,7 @@
               </w:rPr>
               <w:t>mÉiÉå</w:t>
             </w:r>
+            <w:proofErr w:type="spellEnd"/>
             <w:r>
               <w:rPr>
                 <w:rFonts w:ascii="BRH Malayalam Extra" w:hAnsi="BRH Malayalam Extra" w:cs="BRH Devanagari Extra"/>
@@ -2827,8 +3153,19 @@
                 <w:szCs w:val="40"/>
                 <w:lang w:bidi="ml-IN"/>
               </w:rPr>
-              <w:t xml:space="preserve"> qÉkÉÑþqÉliÉqÉÔ</w:t>
-            </w:r>
+              <w:t xml:space="preserve"> </w:t>
+            </w:r>
+            <w:proofErr w:type="spellStart"/>
+            <w:r>
+              <w:rPr>
+                <w:rFonts w:ascii="BRH Devanagari Extra" w:hAnsi="BRH Devanagari Extra" w:cs="BRH Devanagari Extra"/>
+                <w:sz w:val="40"/>
+                <w:szCs w:val="40"/>
+                <w:lang w:bidi="ml-IN"/>
+              </w:rPr>
+              <w:t>qÉkÉÑþqÉliÉqÉÔ</w:t>
+            </w:r>
+            <w:proofErr w:type="spellEnd"/>
             <w:r>
               <w:rPr>
                 <w:rFonts w:ascii="BRH Malayalam Extra" w:hAnsi="BRH Malayalam Extra" w:cs="BRH Devanagari Extra"/>
@@ -2838,6 +3175,7 @@
               </w:rPr>
               <w:t>–</w:t>
             </w:r>
+            <w:proofErr w:type="spellStart"/>
             <w:r>
               <w:rPr>
                 <w:rFonts w:ascii="BRH Devanagari Extra" w:hAnsi="BRH Devanagari Extra" w:cs="BRH Devanagari Extra"/>
@@ -2855,8 +3193,29 @@
                 <w:szCs w:val="40"/>
                 <w:lang w:bidi="ml-IN"/>
               </w:rPr>
-              <w:t>Ç kÉå</w:t>
-            </w:r>
+              <w:t>Ç</w:t>
+            </w:r>
+            <w:proofErr w:type="spellEnd"/>
+            <w:r>
+              <w:rPr>
+                <w:rFonts w:ascii="BRH Devanagari Extra" w:hAnsi="BRH Devanagari Extra" w:cs="BRH Devanagari Extra"/>
+                <w:sz w:val="40"/>
+                <w:szCs w:val="40"/>
+                <w:lang w:bidi="ml-IN"/>
+              </w:rPr>
+              <w:t xml:space="preserve"> </w:t>
+            </w:r>
+            <w:proofErr w:type="spellStart"/>
+            <w:r>
+              <w:rPr>
+                <w:rFonts w:ascii="BRH Devanagari Extra" w:hAnsi="BRH Devanagari Extra" w:cs="BRH Devanagari Extra"/>
+                <w:sz w:val="40"/>
+                <w:szCs w:val="40"/>
+                <w:lang w:bidi="ml-IN"/>
+              </w:rPr>
+              <w:t>kÉå</w:t>
+            </w:r>
+            <w:proofErr w:type="spellEnd"/>
             <w:r>
               <w:rPr>
                 <w:rFonts w:ascii="BRH Malayalam Extra" w:hAnsi="BRH Malayalam Extra" w:cs="BRH Devanagari Extra"/>
@@ -2866,6 +3225,7 @@
               </w:rPr>
               <w:t>–</w:t>
             </w:r>
+            <w:proofErr w:type="spellStart"/>
             <w:r>
               <w:rPr>
                 <w:rFonts w:ascii="BRH Devanagari Extra" w:hAnsi="BRH Devanagari Extra" w:cs="BRH Devanagari Extra"/>
@@ -2875,6 +3235,7 @@
               </w:rPr>
               <w:t>lÉÑËUþuÉ</w:t>
             </w:r>
+            <w:proofErr w:type="spellEnd"/>
             <w:r>
               <w:rPr>
                 <w:rFonts w:ascii="BRH Devanagari Extra" w:hAnsi="BRH Devanagari Extra" w:cs="BRH Devanagari Extra"/>
@@ -2893,6 +3254,7 @@
               </w:rPr>
               <w:t>(</w:t>
             </w:r>
+            <w:proofErr w:type="spellStart"/>
             <w:r>
               <w:rPr>
                 <w:b/>
@@ -2902,6 +3264,7 @@
               </w:rPr>
               <w:t>swaritam</w:t>
             </w:r>
+            <w:proofErr w:type="spellEnd"/>
             <w:r>
               <w:rPr>
                 <w:rFonts w:ascii="BRH Devanagari Extra" w:hAnsi="BRH Devanagari Extra" w:cs="BRH Devanagari Extra"/>

</xml_diff>